<commit_message>
chore: update readme and inline docs
</commit_message>
<xml_diff>
--- a/SRS/NormalisedSchema.docx
+++ b/SRS/NormalisedSchema.docx
@@ -287,7 +287,15 @@
       </w:r>
       <w:proofErr w:type="spellEnd"/>
       <w:r>
-        <w:t>. There are no partial dependencies in the relation. Thus table is in 2NF.</w:t>
+        <w:t xml:space="preserve">. There are no partial dependencies in the relation. </w:t>
+      </w:r>
+      <w:proofErr w:type="gramStart"/>
+      <w:r>
+        <w:t>Thus</w:t>
+      </w:r>
+      <w:proofErr w:type="gramEnd"/>
+      <w:r>
+        <w:t xml:space="preserve"> table is in 2NF.</w:t>
       </w:r>
     </w:p>
     <w:p>
@@ -315,9 +323,16 @@
       <w:r>
         <w:t xml:space="preserve">, </w:t>
       </w:r>
+      <w:proofErr w:type="spellStart"/>
+      <w:proofErr w:type="gramStart"/>
       <w:r>
         <w:t>name</w:t>
       </w:r>
+      <w:r>
+        <w:t>,address</w:t>
+      </w:r>
+      <w:proofErr w:type="spellEnd"/>
+      <w:proofErr w:type="gramEnd"/>
       <w:r>
         <w:t>)</w:t>
       </w:r>
@@ -371,33 +386,6 @@
       </w:r>
       <w:proofErr w:type="spellStart"/>
       <w:r>
-        <w:t>user_id</w:t>
-      </w:r>
-      <w:proofErr w:type="spellEnd"/>
-      <w:r>
-        <w:t xml:space="preserve">, </w:t>
-      </w:r>
-      <w:r>
-        <w:t>address</w:t>
-      </w:r>
-      <w:r>
-        <w:t>)</w:t>
-      </w:r>
-    </w:p>
-    <w:p>
-      <w:pPr>
-        <w:pBdr>
-          <w:top w:val="single" w:sz="4" w:space="1" w:color="auto"/>
-          <w:left w:val="single" w:sz="4" w:space="4" w:color="auto"/>
-          <w:bottom w:val="single" w:sz="4" w:space="1" w:color="auto"/>
-          <w:right w:val="single" w:sz="4" w:space="0" w:color="auto"/>
-        </w:pBdr>
-      </w:pPr>
-      <w:r>
-        <w:t>R4 (</w:t>
-      </w:r>
-      <w:proofErr w:type="spellStart"/>
-      <w:r>
         <w:t>phone_no</w:t>
       </w:r>
       <w:proofErr w:type="spellEnd"/>
@@ -499,12 +487,33 @@
       </w:r>
       <w:proofErr w:type="spellEnd"/>
       <w:r>
-        <w:t xml:space="preserve"> and there are no partial dependencies. Thus the schema is also in 2NF. There are no transitive dependencies also. Thus the schema is in 3NF.</w:t>
-      </w:r>
-    </w:p>
-    <w:p>
-      <w:r>
-        <w:t xml:space="preserve">Thus the normalised relation schema is </w:t>
+        <w:t xml:space="preserve"> and there are no partial dependencies. </w:t>
+      </w:r>
+      <w:proofErr w:type="gramStart"/>
+      <w:r>
+        <w:t>Thus</w:t>
+      </w:r>
+      <w:proofErr w:type="gramEnd"/>
+      <w:r>
+        <w:t xml:space="preserve"> the schema is also in 2NF. There are no transitive dependencies also. </w:t>
+      </w:r>
+      <w:proofErr w:type="gramStart"/>
+      <w:r>
+        <w:t>Thus</w:t>
+      </w:r>
+      <w:proofErr w:type="gramEnd"/>
+      <w:r>
+        <w:t xml:space="preserve"> the schema is in 3NF.</w:t>
+      </w:r>
+    </w:p>
+    <w:p>
+      <w:proofErr w:type="gramStart"/>
+      <w:r>
+        <w:t>Thus</w:t>
+      </w:r>
+      <w:proofErr w:type="gramEnd"/>
+      <w:r>
+        <w:t xml:space="preserve"> the normalised relation schema is </w:t>
       </w:r>
     </w:p>
     <w:p>
@@ -559,12 +568,12 @@
           <w:sz w:val="28"/>
           <w:szCs w:val="28"/>
         </w:rPr>
+        <w:t>Location Schema</w:t>
+      </w:r>
+    </w:p>
+    <w:p>
+      <w:r>
         <w:lastRenderedPageBreak/>
-        <w:t>Location Schema</w:t>
-      </w:r>
-    </w:p>
-    <w:p>
-      <w:r>
         <w:t>Functional dependencies:</w:t>
       </w:r>
     </w:p>
@@ -598,7 +607,15 @@
     </w:p>
     <w:p>
       <w:r>
-        <w:t xml:space="preserve">There are no non-atomic attributes and the candidate key is </w:t>
+        <w:t xml:space="preserve">There are no non-atomic </w:t>
+      </w:r>
+      <w:proofErr w:type="gramStart"/>
+      <w:r>
+        <w:t>attributes</w:t>
+      </w:r>
+      <w:proofErr w:type="gramEnd"/>
+      <w:r>
+        <w:t xml:space="preserve"> and the candidate key is </w:t>
       </w:r>
       <w:proofErr w:type="spellStart"/>
       <w:r>
@@ -842,7 +859,15 @@
         <w:t>. Decomposing these to the atomic forms gives the 1NF of the schema.</w:t>
       </w:r>
       <w:r>
-        <w:t xml:space="preserve"> There are no partial dependencies in the schema as the size of the candidate key is 1. Thus the schema is in 2NF. There are transitive dependencies. He schema can be decomposed as:</w:t>
+        <w:t xml:space="preserve"> There are no partial dependencies in the schema as the size of the candidate key is 1. </w:t>
+      </w:r>
+      <w:proofErr w:type="gramStart"/>
+      <w:r>
+        <w:t>Thus</w:t>
+      </w:r>
+      <w:proofErr w:type="gramEnd"/>
+      <w:r>
+        <w:t xml:space="preserve"> the schema is in 2NF. There are transitive dependencies. He schema can be decomposed as:</w:t>
       </w:r>
     </w:p>
     <w:p>
@@ -1112,15 +1137,15 @@
           <w:sz w:val="28"/>
           <w:szCs w:val="28"/>
         </w:rPr>
+        <w:t>Taxi schema</w:t>
+      </w:r>
+    </w:p>
+    <w:p>
+      <w:pPr>
+        <w:ind w:left="360"/>
+      </w:pPr>
+      <w:r>
         <w:lastRenderedPageBreak/>
-        <w:t>Taxi schema</w:t>
-      </w:r>
-    </w:p>
-    <w:p>
-      <w:pPr>
-        <w:ind w:left="360"/>
-      </w:pPr>
-      <w:r>
         <w:t>Functional Dependencies:</w:t>
       </w:r>
     </w:p>
@@ -1316,16 +1341,21 @@
       </w:r>
       <w:proofErr w:type="spellEnd"/>
       <w:r>
-        <w:t xml:space="preserve">, model, number, </w:t>
-      </w:r>
-      <w:proofErr w:type="spellStart"/>
-      <w:r>
-        <w:t>driver_id</w:t>
+        <w:t xml:space="preserve">, number, </w:t>
+      </w:r>
+      <w:proofErr w:type="spellStart"/>
+      <w:r>
+        <w:t>driver_</w:t>
+      </w:r>
+      <w:proofErr w:type="gramStart"/>
+      <w:r>
+        <w:t>id</w:t>
       </w:r>
       <w:proofErr w:type="spellEnd"/>
       <w:r>
         <w:t xml:space="preserve"> )</w:t>
       </w:r>
+      <w:proofErr w:type="gramEnd"/>
     </w:p>
     <w:p>
       <w:pPr>
@@ -1441,7 +1471,10 @@
         <w:t xml:space="preserve">, </w:t>
       </w:r>
       <w:r>
-        <w:t xml:space="preserve">from, to, duration </w:t>
+        <w:t>class</w:t>
+      </w:r>
+      <w:r>
+        <w:t xml:space="preserve"> </w:t>
       </w:r>
       <w:r>
         <w:sym w:font="Wingdings" w:char="F0E0"/>
@@ -1568,33 +1601,33 @@
       </w:pPr>
       <w:proofErr w:type="spellStart"/>
       <w:r>
+        <w:t>trip_id</w:t>
+      </w:r>
+      <w:proofErr w:type="spellEnd"/>
+      <w:r>
+        <w:t xml:space="preserve"> </w:t>
+      </w:r>
+      <w:r>
+        <w:sym w:font="Wingdings" w:char="F0E0"/>
+      </w:r>
+      <w:r>
+        <w:t xml:space="preserve"> </w:t>
+      </w:r>
+      <w:proofErr w:type="spellStart"/>
+      <w:r>
         <w:t>user_id</w:t>
       </w:r>
       <w:proofErr w:type="spellEnd"/>
-      <w:r>
-        <w:t xml:space="preserve">, from, to </w:t>
-      </w:r>
-      <w:r>
-        <w:sym w:font="Wingdings" w:char="F0E0"/>
-      </w:r>
-      <w:r>
-        <w:t xml:space="preserve"> </w:t>
+    </w:p>
+    <w:p>
+      <w:r>
+        <w:t>Candidate key is (</w:t>
       </w:r>
       <w:proofErr w:type="spellStart"/>
       <w:r>
         <w:t>trip_id</w:t>
       </w:r>
       <w:proofErr w:type="spellEnd"/>
-    </w:p>
-    <w:p>
-      <w:r>
-        <w:t>Candidate key is (</w:t>
-      </w:r>
-      <w:proofErr w:type="spellStart"/>
-      <w:r>
-        <w:t>trip_id</w:t>
-      </w:r>
-      <w:proofErr w:type="spellEnd"/>
       <w:r>
         <w:t>)</w:t>
       </w:r>
@@ -1612,6 +1645,8 @@
         <w:t>There is a transitive dependency and we further decompose the schemas to get the 3NF.</w:t>
       </w:r>
     </w:p>
+    <w:p/>
+    <w:p/>
     <w:p/>
     <w:p/>
     <w:p/>
@@ -1656,11 +1691,19 @@
       </w:r>
       <w:proofErr w:type="spellStart"/>
       <w:r>
-        <w:t>trip_id</w:t>
-      </w:r>
-      <w:proofErr w:type="spellEnd"/>
-      <w:r>
-        <w:t xml:space="preserve"> , </w:t>
+        <w:t>trip_</w:t>
+      </w:r>
+      <w:proofErr w:type="gramStart"/>
+      <w:r>
+        <w:t>id</w:t>
+      </w:r>
+      <w:proofErr w:type="spellEnd"/>
+      <w:r>
+        <w:t xml:space="preserve"> ,</w:t>
+      </w:r>
+      <w:proofErr w:type="gramEnd"/>
+      <w:r>
+        <w:t xml:space="preserve"> </w:t>
       </w:r>
       <w:r>
         <w:t>from, to, duration, fare)</w:t>
@@ -1680,7 +1723,10 @@
       </w:r>
       <w:proofErr w:type="spellStart"/>
       <w:r>
-        <w:t>user_id</w:t>
+        <w:t>trip</w:t>
+      </w:r>
+      <w:r>
+        <w:t>_id</w:t>
       </w:r>
       <w:proofErr w:type="spellEnd"/>
       <w:r>
@@ -1688,7 +1734,10 @@
       </w:r>
       <w:proofErr w:type="spellStart"/>
       <w:r>
-        <w:t>trip_id</w:t>
+        <w:t>user</w:t>
+      </w:r>
+      <w:r>
+        <w:t>_id</w:t>
       </w:r>
       <w:proofErr w:type="spellEnd"/>
       <w:r>
@@ -1731,6 +1780,17 @@
       <w:r>
         <w:t>)</w:t>
       </w:r>
+    </w:p>
+    <w:p>
+      <w:pPr>
+        <w:ind w:left="360"/>
+        <w:rPr>
+          <w:b/>
+          <w:bCs/>
+          <w:sz w:val="28"/>
+          <w:szCs w:val="28"/>
+        </w:rPr>
+      </w:pPr>
     </w:p>
     <w:p>
       <w:pPr>
@@ -1786,11 +1846,16 @@
       </w:r>
       <w:proofErr w:type="spellEnd"/>
       <w:r>
-        <w:t xml:space="preserve">, to, from, start, end </w:t>
+        <w:t xml:space="preserve">, to, from, start, </w:t>
+      </w:r>
+      <w:proofErr w:type="gramStart"/>
+      <w:r>
+        <w:t xml:space="preserve">end </w:t>
       </w:r>
       <w:r>
         <w:t>)</w:t>
       </w:r>
+      <w:proofErr w:type="gramEnd"/>
     </w:p>
     <w:p>
       <w:pPr>

</xml_diff>